<commit_message>
prepared for adding to heroku hosting
</commit_message>
<xml_diff>
--- a/Documentation.docx
+++ b/Documentation.docx
@@ -9,15 +9,7 @@
     </w:p>
     <w:p>
       <w:r>
-        <w:t xml:space="preserve">Project </w:t>
-      </w:r>
-      <w:proofErr w:type="gramStart"/>
-      <w:r>
-        <w:t>name :</w:t>
-      </w:r>
-      <w:proofErr w:type="gramEnd"/>
-      <w:r>
-        <w:t xml:space="preserve">  Swagon</w:t>
+        <w:t>Project name :  Swagon</w:t>
       </w:r>
     </w:p>
     <w:p/>
@@ -63,7 +55,10 @@
     </w:p>
     <w:p>
       <w:r>
-        <w:t>Estimated Time: 1 – 3 minutes</w:t>
+        <w:t xml:space="preserve">Estimated Time: </w:t>
+      </w:r>
+      <w:r>
+        <w:t>3 hours</w:t>
       </w:r>
     </w:p>
     <w:p>
@@ -87,10 +82,141 @@
     </w:p>
     <w:p>
       <w:r>
+        <w:t xml:space="preserve">Estimated Time: </w:t>
+      </w:r>
+      <w:r>
+        <w:t>3 hours</w:t>
+      </w:r>
+    </w:p>
+    <w:p>
+      <w:r>
+        <w:t>Priority: HIGH</w:t>
+      </w:r>
+    </w:p>
+    <w:p/>
+    <w:p/>
+    <w:p>
+      <w:r>
+        <w:t>As a renter I can browse through different car rental offers</w:t>
+      </w:r>
+      <w:r>
+        <w:t xml:space="preserve"> so that I can choose the best choice for me</w:t>
+      </w:r>
+      <w:r>
+        <w:t>.</w:t>
+      </w:r>
+    </w:p>
+    <w:p>
+      <w:r>
+        <w:t xml:space="preserve">Acceptance criteria: </w:t>
+      </w:r>
+      <w:r>
+        <w:t>The renter finds the perfect car for him</w:t>
+      </w:r>
+      <w:r>
+        <w:t>.</w:t>
+      </w:r>
+    </w:p>
+    <w:p>
+      <w:r>
+        <w:t xml:space="preserve">Estimated Time: </w:t>
+      </w:r>
+      <w:r>
+        <w:t>5 hours</w:t>
+      </w:r>
+    </w:p>
+    <w:p>
+      <w:r>
+        <w:t xml:space="preserve">Priority: </w:t>
+      </w:r>
+      <w:r>
+        <w:t>MEDIUM</w:t>
+      </w:r>
+    </w:p>
+    <w:p/>
+    <w:p/>
+    <w:p>
+      <w:r>
+        <w:t>As a renter I can sort the results by popularity, price, city, etc. so that I can easily search for what I want.</w:t>
+      </w:r>
+    </w:p>
+    <w:p>
+      <w:r>
+        <w:t>Acceptance criteria:</w:t>
+      </w:r>
+      <w:r>
+        <w:t xml:space="preserve"> Renter sorts the results by parameter of his choice</w:t>
+      </w:r>
+      <w:r>
+        <w:t>.</w:t>
+      </w:r>
+    </w:p>
+    <w:p>
+      <w:r>
+        <w:t xml:space="preserve">Estimated Time: </w:t>
+      </w:r>
+      <w:r>
+        <w:t>2 hours</w:t>
+      </w:r>
+    </w:p>
+    <w:p>
+      <w:r>
+        <w:lastRenderedPageBreak/>
+        <w:t xml:space="preserve">Priority: </w:t>
+      </w:r>
+      <w:r>
+        <w:t>LOW</w:t>
+      </w:r>
+    </w:p>
+    <w:p/>
+    <w:p/>
+    <w:p>
+      <w:r>
+        <w:t xml:space="preserve">As a renter I can search for a car to rent through different filters such as price, make, model, year of construction, mileage and other so I can find the best car for me. </w:t>
+      </w:r>
+    </w:p>
+    <w:p>
+      <w:r>
+        <w:t xml:space="preserve">Acceptance criteria: </w:t>
+      </w:r>
+    </w:p>
+    <w:p>
+      <w:r>
+        <w:t xml:space="preserve">Estimated Time: </w:t>
+      </w:r>
+      <w:r>
+        <w:t>3 hours</w:t>
+      </w:r>
+    </w:p>
+    <w:p>
+      <w:r>
+        <w:t xml:space="preserve">Priority: </w:t>
+      </w:r>
+      <w:r>
+        <w:t>MEDIUM</w:t>
+      </w:r>
+    </w:p>
+    <w:p/>
+    <w:p/>
+    <w:p>
+      <w:r>
+        <w:t>As a renter I can book for an indefinite period the car so that someone else will not take it.</w:t>
+      </w:r>
+    </w:p>
+    <w:p>
+      <w:r>
+        <w:t>Acceptance criteria: Renter chooses his car and books it for the period he wants.</w:t>
+      </w:r>
+    </w:p>
+    <w:p>
+      <w:r>
         <w:t>Estimated Time:</w:t>
       </w:r>
       <w:r>
-        <w:t xml:space="preserve"> 1 – 3 minutes</w:t>
+        <w:t xml:space="preserve"> </w:t>
+      </w:r>
+      <w:r>
+        <w:t>4 hours</w:t>
       </w:r>
     </w:p>
     <w:p>
@@ -105,10 +231,116 @@
     <w:p/>
     <w:p>
       <w:r>
-        <w:t>As a renter I can browse through different car rental offers</w:t>
-      </w:r>
-      <w:r>
-        <w:t xml:space="preserve"> so that I can choose the best choice for me</w:t>
+        <w:t>As a renter I can see contact information about every car owner so I can contact him if I have questions.</w:t>
+      </w:r>
+    </w:p>
+    <w:p>
+      <w:r>
+        <w:t xml:space="preserve">Acceptance criteria: </w:t>
+      </w:r>
+      <w:r>
+        <w:t>Renter wants to ask a car owner about his car rental offer, so he calls him.</w:t>
+      </w:r>
+    </w:p>
+    <w:p>
+      <w:r>
+        <w:t>Estimated Time:</w:t>
+      </w:r>
+      <w:r>
+        <w:t xml:space="preserve"> </w:t>
+      </w:r>
+      <w:r>
+        <w:t>2 hours</w:t>
+      </w:r>
+    </w:p>
+    <w:p>
+      <w:r>
+        <w:t>Priority:</w:t>
+      </w:r>
+      <w:r>
+        <w:t xml:space="preserve"> MEDIUM</w:t>
+      </w:r>
+    </w:p>
+    <w:p/>
+    <w:p/>
+    <w:p>
+      <w:r>
+        <w:t>As a renter I can message the owner through the website so I</w:t>
+      </w:r>
+      <w:r>
+        <w:t xml:space="preserve"> can ask him about the car.</w:t>
+      </w:r>
+    </w:p>
+    <w:p>
+      <w:r>
+        <w:t>Acceptance criteria: Renter messages a car owner to ask him about the car.</w:t>
+      </w:r>
+    </w:p>
+    <w:p>
+      <w:r>
+        <w:t>Estimated Time:</w:t>
+      </w:r>
+      <w:r>
+        <w:t xml:space="preserve"> </w:t>
+      </w:r>
+      <w:r>
+        <w:t>3 hours</w:t>
+      </w:r>
+    </w:p>
+    <w:p>
+      <w:r>
+        <w:t>Priority:</w:t>
+      </w:r>
+      <w:r>
+        <w:t xml:space="preserve"> </w:t>
+      </w:r>
+      <w:r>
+        <w:t>MEDIUM</w:t>
+      </w:r>
+    </w:p>
+    <w:p/>
+    <w:p/>
+    <w:p>
+      <w:r>
+        <w:lastRenderedPageBreak/>
+        <w:t>As a renter I can leave a review and rating about the car and the car owner so that other renters can see my opinion about the service.</w:t>
+      </w:r>
+    </w:p>
+    <w:p>
+      <w:r>
+        <w:t>Acceptance criteria: After a renter is finished with the car he leaves review of the car owner.</w:t>
+      </w:r>
+    </w:p>
+    <w:p>
+      <w:r>
+        <w:t>Estimated Time:</w:t>
+      </w:r>
+      <w:r>
+        <w:t xml:space="preserve"> </w:t>
+      </w:r>
+      <w:r>
+        <w:t>3 hours</w:t>
+      </w:r>
+    </w:p>
+    <w:p>
+      <w:r>
+        <w:t>Priority:</w:t>
+      </w:r>
+      <w:r>
+        <w:t xml:space="preserve"> </w:t>
+      </w:r>
+      <w:r>
+        <w:t>MEDIUM</w:t>
+      </w:r>
+    </w:p>
+    <w:p/>
+    <w:p/>
+    <w:p>
+      <w:r>
+        <w:t xml:space="preserve">As a car owner I can create an account so that I </w:t>
+      </w:r>
+      <w:r>
+        <w:t>offer my car for rent</w:t>
       </w:r>
       <w:r>
         <w:t>.</w:t>
@@ -116,7 +348,16 @@
     </w:p>
     <w:p>
       <w:r>
-        <w:t>Acceptance criteria: Renter browse through the different pages chooses the car he likes and books it.</w:t>
+        <w:t>Acceptance criteria</w:t>
+      </w:r>
+      <w:r>
+        <w:t xml:space="preserve">: The car owner </w:t>
+      </w:r>
+      <w:r>
+        <w:t>must provide valid name, age, city, mail, etc</w:t>
+      </w:r>
+      <w:r>
+        <w:t>.</w:t>
       </w:r>
     </w:p>
     <w:p>
@@ -124,7 +365,10 @@
         <w:t>Estimated Time:</w:t>
       </w:r>
       <w:r>
-        <w:t xml:space="preserve"> 1 minute – 2 hours</w:t>
+        <w:t xml:space="preserve"> </w:t>
+      </w:r>
+      <w:r>
+        <w:t>2 hours</w:t>
       </w:r>
     </w:p>
     <w:p>
@@ -132,456 +376,107 @@
         <w:t>Priority:</w:t>
       </w:r>
       <w:r>
+        <w:t xml:space="preserve"> HIGH</w:t>
+      </w:r>
+    </w:p>
+    <w:p>
+      <w:r>
+        <w:br/>
+      </w:r>
+    </w:p>
+    <w:p>
+      <w:r>
+        <w:t>As a car owner I can login into my account so that I can see if somebody messaged me or booked my car.</w:t>
+      </w:r>
+    </w:p>
+    <w:p>
+      <w:r>
+        <w:t>Acceptance criteria: Car owner must provide valid email and password.</w:t>
+      </w:r>
+    </w:p>
+    <w:p>
+      <w:r>
+        <w:t xml:space="preserve">Estimated Time: </w:t>
+      </w:r>
+      <w:r>
+        <w:t>2 hours</w:t>
+      </w:r>
+    </w:p>
+    <w:p>
+      <w:r>
+        <w:t>Priority: HIGH</w:t>
+      </w:r>
+    </w:p>
+    <w:p/>
+    <w:p>
+      <w:r>
+        <w:t>As a car owner I can upload my car for rent so that somebody can rent it.</w:t>
+      </w:r>
+    </w:p>
+    <w:p>
+      <w:r>
+        <w:t>Acceptance criteria: Car owner must provide valid car info.</w:t>
+      </w:r>
+    </w:p>
+    <w:p>
+      <w:r>
+        <w:t xml:space="preserve">Estimated Time: </w:t>
+      </w:r>
+      <w:r>
+        <w:t>4 hours</w:t>
+      </w:r>
+    </w:p>
+    <w:p>
+      <w:r>
+        <w:t>Priority: HIGH</w:t>
+      </w:r>
+    </w:p>
+    <w:p/>
+    <w:p>
+      <w:r>
+        <w:t>As a car owner I can change my advert details so that it is up to date.</w:t>
+      </w:r>
+    </w:p>
+    <w:p>
+      <w:r>
+        <w:t>Acceptance criteria:</w:t>
+      </w:r>
+    </w:p>
+    <w:p>
+      <w:r>
+        <w:t>Estimated Time:</w:t>
+      </w:r>
+      <w:r>
         <w:t xml:space="preserve"> </w:t>
       </w:r>
       <w:r>
-        <w:t>MEDIUM</w:t>
-      </w:r>
-    </w:p>
-    <w:p/>
-    <w:p/>
-    <w:p>
-      <w:r>
-        <w:t>As a renter I can sort the results by popularity, price, city, etc. so that I can easily search for what I want.</w:t>
-      </w:r>
-    </w:p>
-    <w:p>
-      <w:r>
-        <w:t xml:space="preserve">Acceptance criteria: The renter wants to see the most expensive cars firsts so he </w:t>
-      </w:r>
-      <w:proofErr w:type="gramStart"/>
-      <w:r>
-        <w:t>sort</w:t>
-      </w:r>
-      <w:proofErr w:type="gramEnd"/>
-      <w:r>
-        <w:t xml:space="preserve"> the results by price descending.</w:t>
-      </w:r>
-    </w:p>
+        <w:t>2 hours</w:t>
+      </w:r>
+    </w:p>
+    <w:p>
+      <w:r>
+        <w:t>Priority:</w:t>
+      </w:r>
+      <w:r>
+        <w:t xml:space="preserve"> MEDIUM</w:t>
+      </w:r>
+    </w:p>
+    <w:p/>
+    <w:p/>
     <w:p>
       <w:r>
         <w:lastRenderedPageBreak/>
+        <w:t>As a car owner I can delete my car rental offer so that I can use it if I need to.</w:t>
+      </w:r>
+    </w:p>
+    <w:p>
+      <w:r>
+        <w:t>Acceptance criteria: When the car owner does not want anymore his car to be rented, he can delete the adverb.</w:t>
+      </w:r>
+    </w:p>
+    <w:p>
+      <w:r>
         <w:t>Estimated Time:</w:t>
-      </w:r>
-      <w:r>
-        <w:t xml:space="preserve"> </w:t>
-      </w:r>
-      <w:r>
-        <w:t>1 minute – 2 hours</w:t>
-      </w:r>
-    </w:p>
-    <w:p>
-      <w:r>
-        <w:t>Priority:</w:t>
-      </w:r>
-      <w:r>
-        <w:t xml:space="preserve"> </w:t>
-      </w:r>
-      <w:r>
-        <w:t>LOW</w:t>
-      </w:r>
-    </w:p>
-    <w:p/>
-    <w:p/>
-    <w:p>
-      <w:r>
-        <w:t xml:space="preserve">As a renter I can search for a car to rent through different filters such as price, make, model, year of construction, mileage and other so I can find the best car for me. </w:t>
-      </w:r>
-    </w:p>
-    <w:p>
-      <w:r>
-        <w:t xml:space="preserve">Acceptance criteria: </w:t>
-      </w:r>
-      <w:r>
-        <w:t>Renter wants a car with year of construction between 2005 and 2010 so he filters the search.</w:t>
-      </w:r>
-    </w:p>
-    <w:p>
-      <w:r>
-        <w:t>Estimated Time:</w:t>
-      </w:r>
-      <w:r>
-        <w:t xml:space="preserve"> </w:t>
-      </w:r>
-      <w:r>
-        <w:t>1 minute – 2 hours</w:t>
-      </w:r>
-    </w:p>
-    <w:p>
-      <w:r>
-        <w:t>Priority:</w:t>
-      </w:r>
-      <w:r>
-        <w:t xml:space="preserve"> </w:t>
-      </w:r>
-      <w:r>
-        <w:t>MEDIUM</w:t>
-      </w:r>
-    </w:p>
-    <w:p/>
-    <w:p/>
-    <w:p>
-      <w:r>
-        <w:t>As a renter I can book for an indefinite period the car so that someone else will not take it.</w:t>
-      </w:r>
-    </w:p>
-    <w:p>
-      <w:r>
-        <w:t>Acceptance criteria: Renter chooses his car and books it for the period he wants.</w:t>
-      </w:r>
-    </w:p>
-    <w:p>
-      <w:r>
-        <w:t>Estimated Time:</w:t>
-      </w:r>
-      <w:r>
-        <w:t xml:space="preserve"> 1 – 2 minutes</w:t>
-      </w:r>
-    </w:p>
-    <w:p>
-      <w:r>
-        <w:t>Priority:</w:t>
-      </w:r>
-      <w:r>
-        <w:t xml:space="preserve"> HIGH</w:t>
-      </w:r>
-    </w:p>
-    <w:p/>
-    <w:p/>
-    <w:p>
-      <w:r>
-        <w:t>As a renter I can see contact information about every car owner so I can contact him if I have questions.</w:t>
-      </w:r>
-    </w:p>
-    <w:p>
-      <w:r>
-        <w:t xml:space="preserve">Acceptance criteria: </w:t>
-      </w:r>
-      <w:r>
-        <w:t>Renter wants to ask a car owner about his car rental offer, so he calls him.</w:t>
-      </w:r>
-    </w:p>
-    <w:p>
-      <w:r>
-        <w:t>Estimated Time:</w:t>
-      </w:r>
-      <w:r>
-        <w:t xml:space="preserve"> 1 – 3 minutes</w:t>
-      </w:r>
-    </w:p>
-    <w:p>
-      <w:r>
-        <w:t>Priority:</w:t>
-      </w:r>
-      <w:r>
-        <w:t xml:space="preserve"> </w:t>
-      </w:r>
-      <w:r>
-        <w:t>MEDIUM</w:t>
-      </w:r>
-    </w:p>
-    <w:p/>
-    <w:p/>
-    <w:p>
-      <w:r>
-        <w:t>As a renter I can message the owner through the website so I</w:t>
-      </w:r>
-      <w:r>
-        <w:t xml:space="preserve"> can ask him about the car.</w:t>
-      </w:r>
-    </w:p>
-    <w:p>
-      <w:r>
-        <w:t>Acceptance criteria: Renter messages a car owner to ask him about the car.</w:t>
-      </w:r>
-    </w:p>
-    <w:p>
-      <w:r>
-        <w:t>Estimated Time:</w:t>
-      </w:r>
-      <w:r>
-        <w:t xml:space="preserve"> 1 minute – 1 hour</w:t>
-      </w:r>
-    </w:p>
-    <w:p>
-      <w:r>
-        <w:t>Priority:</w:t>
-      </w:r>
-      <w:r>
-        <w:t xml:space="preserve"> </w:t>
-      </w:r>
-      <w:r>
-        <w:t>MEDIUM</w:t>
-      </w:r>
-    </w:p>
-    <w:p/>
-    <w:p/>
-    <w:p>
-      <w:r>
-        <w:t>As a renter I can leave a review and rating about the car and the car owner so that other renters can see my opinion about the service.</w:t>
-      </w:r>
-    </w:p>
-    <w:p>
-      <w:r>
-        <w:t xml:space="preserve">Acceptance criteria: After a renter is finished with the </w:t>
-      </w:r>
-      <w:proofErr w:type="gramStart"/>
-      <w:r>
-        <w:t>car</w:t>
-      </w:r>
-      <w:proofErr w:type="gramEnd"/>
-      <w:r>
-        <w:t xml:space="preserve"> he leaves review of the car owner.</w:t>
-      </w:r>
-    </w:p>
-    <w:p>
-      <w:r>
-        <w:t>Estimated Time:</w:t>
-      </w:r>
-      <w:r>
-        <w:t xml:space="preserve"> 1 – 5 minutes</w:t>
-      </w:r>
-    </w:p>
-    <w:p>
-      <w:r>
-        <w:t>Priority:</w:t>
-      </w:r>
-      <w:r>
-        <w:t xml:space="preserve"> </w:t>
-      </w:r>
-      <w:r>
-        <w:t>MEDIUM</w:t>
-      </w:r>
-    </w:p>
-    <w:p/>
-    <w:p/>
-    <w:p>
-      <w:r>
-        <w:t xml:space="preserve">As a car owner I can create an account so that I </w:t>
-      </w:r>
-      <w:r>
-        <w:t>offer my car for rent</w:t>
-      </w:r>
-      <w:r>
-        <w:t>.</w:t>
-      </w:r>
-    </w:p>
-    <w:p>
-      <w:r>
-        <w:t>Acceptance criteria</w:t>
-      </w:r>
-      <w:r>
-        <w:t xml:space="preserve">: The car owner </w:t>
-      </w:r>
-      <w:r>
-        <w:t>must provide valid name, age, city, mail, etc</w:t>
-      </w:r>
-      <w:r>
-        <w:t>.</w:t>
-      </w:r>
-    </w:p>
-    <w:p>
-      <w:r>
-        <w:t>Estimated Time:</w:t>
-      </w:r>
-      <w:r>
-        <w:t xml:space="preserve"> 1 – 3 minutes</w:t>
-      </w:r>
-    </w:p>
-    <w:p>
-      <w:r>
-        <w:t>Priority:</w:t>
-      </w:r>
-      <w:r>
-        <w:t xml:space="preserve"> HIGH</w:t>
-      </w:r>
-    </w:p>
-    <w:p>
-      <w:r>
-        <w:br/>
-      </w:r>
-    </w:p>
-    <w:p>
-      <w:r>
-        <w:t xml:space="preserve">As a car owner I can login into my account so that I </w:t>
-      </w:r>
-      <w:proofErr w:type="gramStart"/>
-      <w:r>
-        <w:t>can</w:t>
-      </w:r>
-      <w:proofErr w:type="gramEnd"/>
-      <w:r>
-        <w:t xml:space="preserve"> see if somebody messaged me or booked my car.</w:t>
-      </w:r>
-    </w:p>
-    <w:p>
-      <w:r>
-        <w:t xml:space="preserve">Acceptance criteria: </w:t>
-      </w:r>
-      <w:r>
-        <w:t>Car owner must provide valid email and password</w:t>
-      </w:r>
-      <w:r>
-        <w:t>.</w:t>
-      </w:r>
-    </w:p>
-    <w:p>
-      <w:r>
-        <w:t>Estimated Time: 1 – 5 minutes</w:t>
-      </w:r>
-    </w:p>
-    <w:p>
-      <w:r>
-        <w:t xml:space="preserve">Priority: </w:t>
-      </w:r>
-      <w:r>
-        <w:t>HIGH</w:t>
-      </w:r>
-    </w:p>
-    <w:p/>
-    <w:p>
-      <w:r>
-        <w:t>As a car owner I can upload my car for rent so that somebody can rent it.</w:t>
-      </w:r>
-    </w:p>
-    <w:p>
-      <w:r>
-        <w:t xml:space="preserve">Acceptance criteria: </w:t>
-      </w:r>
-      <w:r>
-        <w:t>Car owner must provide valid car info</w:t>
-      </w:r>
-      <w:r>
-        <w:t>.</w:t>
-      </w:r>
-    </w:p>
-    <w:p>
-      <w:r>
-        <w:t>Estimated Time: 1 – 5 minutes</w:t>
-      </w:r>
-    </w:p>
-    <w:p>
-      <w:r>
-        <w:t xml:space="preserve">Priority: </w:t>
-      </w:r>
-      <w:r>
-        <w:t>HIGH</w:t>
-      </w:r>
-    </w:p>
-    <w:p/>
-    <w:p>
-      <w:r>
-        <w:t>As a car owner I can change my advert details so that it is up to date.</w:t>
-      </w:r>
-    </w:p>
-    <w:p>
-      <w:r>
-        <w:t>Acceptance criteria:</w:t>
-      </w:r>
-    </w:p>
-    <w:p>
-      <w:r>
-        <w:t>Estimated Time:</w:t>
-      </w:r>
-      <w:r>
-        <w:t xml:space="preserve"> 1 – 3 minutes</w:t>
-      </w:r>
-    </w:p>
-    <w:p>
-      <w:r>
-        <w:t>Priority:</w:t>
-      </w:r>
-      <w:r>
-        <w:t xml:space="preserve"> </w:t>
-      </w:r>
-      <w:r>
-        <w:t>MEDIUM</w:t>
-      </w:r>
-    </w:p>
-    <w:p/>
-    <w:p/>
-    <w:p>
-      <w:r>
-        <w:t>As a car owner I can delete my car rental offer so that I can use it if I need to.</w:t>
-      </w:r>
-    </w:p>
-    <w:p>
-      <w:r>
-        <w:t>Acceptance criteria:</w:t>
-      </w:r>
-      <w:r>
-        <w:t xml:space="preserve"> When the car owner does not want anymore his car to be rented, he can delete the adverb.</w:t>
-      </w:r>
-    </w:p>
-    <w:p>
-      <w:r>
-        <w:t>Estimated Time:</w:t>
-      </w:r>
-      <w:r>
-        <w:rPr>
-          <w:lang w:val="bg-BG"/>
-        </w:rPr>
-        <w:t xml:space="preserve"> 1 – 3 </w:t>
-      </w:r>
-      <w:r>
-        <w:t>minutes</w:t>
-      </w:r>
-    </w:p>
-    <w:p>
-      <w:r>
-        <w:t>Priority:</w:t>
-      </w:r>
-      <w:r>
-        <w:t xml:space="preserve"> </w:t>
-      </w:r>
-      <w:r>
-        <w:t>MEDIUM</w:t>
-      </w:r>
-    </w:p>
-    <w:p/>
-    <w:p/>
-    <w:p>
-      <w:r>
-        <w:t>As a car owner I can archive my car rental so that I can post it back later.</w:t>
-      </w:r>
-    </w:p>
-    <w:p>
-      <w:r>
-        <w:t>Acceptance criteria:</w:t>
-      </w:r>
-      <w:r>
-        <w:t xml:space="preserve"> The car owner’s car is not available so he can archive the offer.</w:t>
-      </w:r>
-    </w:p>
-    <w:p>
-      <w:r>
-        <w:t>Estimated Time:</w:t>
-      </w:r>
-      <w:r>
-        <w:t xml:space="preserve"> 1 – 3 minutes</w:t>
-      </w:r>
-    </w:p>
-    <w:p>
-      <w:r>
-        <w:t>Priority:</w:t>
-      </w:r>
-      <w:r>
-        <w:t xml:space="preserve"> </w:t>
-      </w:r>
-      <w:r>
-        <w:t>MEDIUM</w:t>
-      </w:r>
-    </w:p>
-    <w:p/>
-    <w:p/>
-    <w:p>
-      <w:r>
-        <w:t>As a car owner I can message the renter so that we can make an agreement.</w:t>
-      </w:r>
-    </w:p>
-    <w:p>
-      <w:r>
-        <w:t>Acceptance criteria:</w:t>
       </w:r>
       <w:r>
         <w:rPr>
@@ -590,7 +485,27 @@
         <w:t xml:space="preserve"> </w:t>
       </w:r>
       <w:r>
-        <w:t>When renter has booked his car the car owner can message him.</w:t>
+        <w:t>2 hours</w:t>
+      </w:r>
+    </w:p>
+    <w:p>
+      <w:r>
+        <w:t>Priority:</w:t>
+      </w:r>
+      <w:r>
+        <w:t xml:space="preserve"> MEDIUM</w:t>
+      </w:r>
+    </w:p>
+    <w:p/>
+    <w:p/>
+    <w:p>
+      <w:r>
+        <w:t>As a car owner I can archive my car rental so that I can post it back later.</w:t>
+      </w:r>
+    </w:p>
+    <w:p>
+      <w:r>
+        <w:t>Acceptance criteria: The car owner’s car is not available so he can archive the offer.</w:t>
       </w:r>
     </w:p>
     <w:p>
@@ -598,63 +513,50 @@
         <w:t>Estimated Time:</w:t>
       </w:r>
       <w:r>
-        <w:t xml:space="preserve"> 1 -3 minutes</w:t>
-      </w:r>
-    </w:p>
-    <w:p>
-      <w:pPr>
+        <w:t xml:space="preserve"> </w:t>
+      </w:r>
+      <w:r>
+        <w:t>2 hours</w:t>
+      </w:r>
+    </w:p>
+    <w:p>
+      <w:r>
+        <w:t>Priority:</w:t>
+      </w:r>
+      <w:r>
+        <w:t xml:space="preserve"> MEDIUM</w:t>
+      </w:r>
+    </w:p>
+    <w:p/>
+    <w:p/>
+    <w:p>
+      <w:r>
+        <w:t>As a car owner I can message the renter so that we can make an agreement.</w:t>
+      </w:r>
+    </w:p>
+    <w:p>
+      <w:r>
+        <w:t>Acceptance criteria:</w:t>
+      </w:r>
+      <w:r>
         <w:rPr>
           <w:lang w:val="bg-BG"/>
         </w:rPr>
-      </w:pPr>
-      <w:r>
-        <w:t>Priority:</w:t>
-      </w:r>
-      <w:r>
         <w:t xml:space="preserve"> </w:t>
       </w:r>
       <w:r>
-        <w:t>MEDIUM</w:t>
-      </w:r>
-    </w:p>
-    <w:p/>
-    <w:p/>
-    <w:p>
-      <w:r>
-        <w:t>As an admin I can</w:t>
-      </w:r>
-      <w:r>
-        <w:t xml:space="preserve"> login into my account so that I </w:t>
-      </w:r>
-      <w:r>
-        <w:t>can manage all users and car rental offers.</w:t>
-      </w:r>
-    </w:p>
-    <w:p>
-      <w:r>
-        <w:t xml:space="preserve">Acceptance criteria: </w:t>
-      </w:r>
-      <w:r>
-        <w:t xml:space="preserve">Admin must provide valid email and </w:t>
-      </w:r>
-      <w:r>
-        <w:t>password</w:t>
-      </w:r>
-      <w:r>
-        <w:t>.</w:t>
-      </w:r>
-    </w:p>
-    <w:p>
-      <w:r>
-        <w:t>Estimated Time: 1 – 5 minutes</w:t>
-      </w:r>
-    </w:p>
-    <w:p>
-      <w:r>
-        <w:t xml:space="preserve">Priority: </w:t>
-      </w:r>
-      <w:r>
-        <w:t>HIGH</w:t>
+        <w:t>When renter has booked his car the car owner can message him.</w:t>
+      </w:r>
+    </w:p>
+    <w:p>
+      <w:r>
+        <w:t>Estimated Time:</w:t>
+      </w:r>
+      <w:r>
+        <w:t xml:space="preserve"> </w:t>
+      </w:r>
+      <w:r>
+        <w:t>4 hours</w:t>
       </w:r>
     </w:p>
     <w:p>
@@ -663,6 +565,56 @@
           <w:lang w:val="bg-BG"/>
         </w:rPr>
       </w:pPr>
+      <w:r>
+        <w:t>Priority:</w:t>
+      </w:r>
+      <w:r>
+        <w:t xml:space="preserve"> MEDIUM</w:t>
+      </w:r>
+    </w:p>
+    <w:p/>
+    <w:p/>
+    <w:p>
+      <w:r>
+        <w:t>As an admin I can</w:t>
+      </w:r>
+      <w:r>
+        <w:t xml:space="preserve"> login into my account so that I </w:t>
+      </w:r>
+      <w:r>
+        <w:t>can manage all users and car rental offers.</w:t>
+      </w:r>
+    </w:p>
+    <w:p>
+      <w:r>
+        <w:t xml:space="preserve">Acceptance criteria: Admin must provide valid email and </w:t>
+      </w:r>
+      <w:r>
+        <w:t>password</w:t>
+      </w:r>
+      <w:r>
+        <w:t>.</w:t>
+      </w:r>
+    </w:p>
+    <w:p>
+      <w:r>
+        <w:t xml:space="preserve">Estimated Time: </w:t>
+      </w:r>
+      <w:r>
+        <w:t>3 hours</w:t>
+      </w:r>
+    </w:p>
+    <w:p>
+      <w:r>
+        <w:t>Priority: HIGH</w:t>
+      </w:r>
+    </w:p>
+    <w:p>
+      <w:pPr>
+        <w:rPr>
+          <w:lang w:val="bg-BG"/>
+        </w:rPr>
+      </w:pPr>
     </w:p>
     <w:p>
       <w:r>
@@ -671,10 +623,7 @@
     </w:p>
     <w:p>
       <w:r>
-        <w:t>Acceptance criteria:</w:t>
-      </w:r>
-      <w:r>
-        <w:t xml:space="preserve"> If user is having troubles creating new offer the admin can create it for him.</w:t>
+        <w:t>Acceptance criteria: If user is having troubles creating new offer the admin can create it for him.</w:t>
       </w:r>
     </w:p>
     <w:p>
@@ -682,12 +631,14 @@
         <w:t>Estimated Time:</w:t>
       </w:r>
       <w:r>
-        <w:t xml:space="preserve"> 1 – 5 minutes</w:t>
-      </w:r>
-    </w:p>
-    <w:p>
-      <w:r>
-        <w:lastRenderedPageBreak/>
+        <w:t xml:space="preserve"> </w:t>
+      </w:r>
+      <w:r>
+        <w:t>4 hours</w:t>
+      </w:r>
+    </w:p>
+    <w:p>
+      <w:r>
         <w:t>Priority:</w:t>
       </w:r>
       <w:r>
@@ -706,18 +657,7 @@
     </w:p>
     <w:p>
       <w:r>
-        <w:t>Acceptance criteria:</w:t>
-      </w:r>
-      <w:r>
-        <w:t xml:space="preserve"> When a user asks the admin something about archived car rental </w:t>
-      </w:r>
-      <w:proofErr w:type="gramStart"/>
-      <w:r>
-        <w:t>offer</w:t>
-      </w:r>
-      <w:proofErr w:type="gramEnd"/>
-      <w:r>
-        <w:t xml:space="preserve"> he can see it and help him.</w:t>
+        <w:t>Acceptance criteria: When a user asks the admin something about archived car rental offer he can see it and help him.</w:t>
       </w:r>
     </w:p>
     <w:p>
@@ -725,7 +665,10 @@
         <w:t>Estimated Time:</w:t>
       </w:r>
       <w:r>
-        <w:t xml:space="preserve"> 1 – 5 minutes</w:t>
+        <w:t xml:space="preserve"> </w:t>
+      </w:r>
+      <w:r>
+        <w:t>1 hour</w:t>
       </w:r>
     </w:p>
     <w:p>
@@ -745,26 +688,29 @@
     </w:p>
     <w:p>
       <w:r>
-        <w:t>Acceptance criteria:</w:t>
-      </w:r>
-      <w:r>
-        <w:t xml:space="preserve"> When the admin spots something wrong with the car rental </w:t>
-      </w:r>
-      <w:proofErr w:type="gramStart"/>
-      <w:r>
-        <w:t>offer</w:t>
-      </w:r>
-      <w:proofErr w:type="gramEnd"/>
-      <w:r>
-        <w:t xml:space="preserve"> he will fix it.</w:t>
-      </w:r>
-    </w:p>
-    <w:p>
+        <w:t>Acceptance criteria: When the admin spots something wrong with the car rental offer he will fix it.</w:t>
+      </w:r>
+    </w:p>
+    <w:p>
+      <w:pPr>
+        <w:rPr>
+          <w:lang w:val="bg-BG"/>
+        </w:rPr>
+      </w:pPr>
       <w:r>
         <w:t>Estimated Time:</w:t>
       </w:r>
       <w:r>
-        <w:t xml:space="preserve"> 1 – 5 minutes</w:t>
+        <w:t xml:space="preserve"> </w:t>
+      </w:r>
+      <w:r>
+        <w:t>2</w:t>
+      </w:r>
+      <w:r>
+        <w:t xml:space="preserve"> hour</w:t>
+      </w:r>
+      <w:r>
+        <w:t>s</w:t>
       </w:r>
     </w:p>
     <w:p>
@@ -795,7 +741,16 @@
         <w:t>Estimated Time:</w:t>
       </w:r>
       <w:r>
-        <w:t xml:space="preserve"> 1 – 3 minutes</w:t>
+        <w:t xml:space="preserve"> </w:t>
+      </w:r>
+      <w:r>
+        <w:t xml:space="preserve">2 </w:t>
+      </w:r>
+      <w:r>
+        <w:t>hour</w:t>
+      </w:r>
+      <w:r>
+        <w:t>s</w:t>
       </w:r>
     </w:p>
     <w:p>
@@ -838,7 +793,16 @@
         <w:t>Estimated Time:</w:t>
       </w:r>
       <w:r>
-        <w:t xml:space="preserve"> 1 minute</w:t>
+        <w:t xml:space="preserve"> </w:t>
+      </w:r>
+      <w:r>
+        <w:t>2</w:t>
+      </w:r>
+      <w:r>
+        <w:t xml:space="preserve"> hour</w:t>
+      </w:r>
+      <w:r>
+        <w:t>s</w:t>
       </w:r>
     </w:p>
     <w:p>
@@ -853,7 +817,6 @@
     <w:p/>
     <w:p>
       <w:r>
-        <w:lastRenderedPageBreak/>
         <w:t xml:space="preserve">Sprint 1 planning: </w:t>
       </w:r>
     </w:p>
@@ -866,6 +829,7 @@
         </w:numPr>
       </w:pPr>
       <w:r>
+        <w:lastRenderedPageBreak/>
         <w:t>CI/CD</w:t>
       </w:r>
     </w:p>
@@ -917,15 +881,6 @@
         <w:t>Connect the API with the database</w:t>
       </w:r>
     </w:p>
-    <w:p>
-      <w:pPr>
-        <w:pStyle w:val="ListParagraph"/>
-        <w:numPr>
-          <w:ilvl w:val="0"/>
-          <w:numId w:val="2"/>
-        </w:numPr>
-      </w:pPr>
-    </w:p>
     <w:p/>
     <w:p>
       <w:r>
@@ -959,28 +914,12 @@
     </w:p>
     <w:p>
       <w:r>
-        <w:t>PUT /renters</w:t>
-      </w:r>
-      <w:proofErr w:type="gramStart"/>
-      <w:r>
-        <w:t>/ :id</w:t>
-      </w:r>
-      <w:proofErr w:type="gramEnd"/>
-      <w:r>
-        <w:t xml:space="preserve"> modifies a renter</w:t>
-      </w:r>
-    </w:p>
-    <w:p>
-      <w:r>
-        <w:t xml:space="preserve">POST /renters </w:t>
-      </w:r>
-      <w:proofErr w:type="gramStart"/>
-      <w:r>
-        <w:t>creates</w:t>
-      </w:r>
-      <w:proofErr w:type="gramEnd"/>
-      <w:r>
-        <w:t xml:space="preserve"> a renter</w:t>
+        <w:t>PUT /renters/ :id modifies a renter</w:t>
+      </w:r>
+    </w:p>
+    <w:p>
+      <w:r>
+        <w:t>POST /renters creates a renter</w:t>
       </w:r>
     </w:p>
     <w:p>
@@ -1016,15 +955,7 @@
     </w:p>
     <w:p>
       <w:r>
-        <w:t>PUT /carowner</w:t>
-      </w:r>
-      <w:proofErr w:type="gramStart"/>
-      <w:r>
-        <w:t>/ :id</w:t>
-      </w:r>
-      <w:proofErr w:type="gramEnd"/>
-      <w:r>
-        <w:t xml:space="preserve"> modifies a carowner</w:t>
+        <w:t>PUT /carowner/ :id modifies a carowner</w:t>
       </w:r>
     </w:p>
     <w:p>

</xml_diff>